<commit_message>
Small Adjustments to SRD
</commit_message>
<xml_diff>
--- a/Documents/Development Documentation/System Requirements and Design (SRD).docx
+++ b/Documents/Development Documentation/System Requirements and Design (SRD).docx
@@ -452,27 +452,14 @@
       <w:r>
         <w:t xml:space="preserve"> </w:t>
       </w:r>
-      <w:r>
-        <w:fldChar w:fldCharType="begin"/>
-      </w:r>
-      <w:r>
-        <w:instrText xml:space="preserve"> SEQ Table \* ARABIC </w:instrText>
-      </w:r>
-      <w:r>
-        <w:fldChar w:fldCharType="separate"/>
-      </w:r>
-      <w:r>
-        <w:rPr>
-          <w:noProof/>
-        </w:rPr>
-        <w:t>1</w:t>
-      </w:r>
-      <w:r>
-        <w:rPr>
-          <w:noProof/>
-        </w:rPr>
-        <w:fldChar w:fldCharType="end"/>
-      </w:r>
+      <w:fldSimple w:instr=" SEQ Table \* ARABIC ">
+        <w:r>
+          <w:rPr>
+            <w:noProof/>
+          </w:rPr>
+          <w:t>1</w:t>
+        </w:r>
+      </w:fldSimple>
       <w:r>
         <w:t xml:space="preserve">: </w:t>
       </w:r>
@@ -14944,7 +14931,7 @@
           <v:shape id="_x0000_i1025" type="#_x0000_t75" style="width:467.25pt;height:282pt" o:ole="">
             <v:imagedata r:id="rId33" o:title=""/>
           </v:shape>
-          <o:OLEObject Type="Embed" ProgID="Visio.Drawing.15" ShapeID="_x0000_i1025" DrawAspect="Content" ObjectID="_1548617141" r:id="rId34"/>
+          <o:OLEObject Type="Embed" ProgID="Visio.Drawing.15" ShapeID="_x0000_i1025" DrawAspect="Content" ObjectID="_1548618671" r:id="rId34"/>
         </w:object>
       </w:r>
     </w:p>
@@ -14966,25 +14953,51 @@
       <w:r>
         <w:t xml:space="preserve"> </w:t>
       </w:r>
-      <w:fldSimple w:instr=" STYLEREF 1 \s ">
-        <w:r>
-          <w:rPr>
-            <w:noProof/>
-          </w:rPr>
-          <w:t>4</w:t>
-        </w:r>
-      </w:fldSimple>
+      <w:r>
+        <w:fldChar w:fldCharType="begin"/>
+      </w:r>
+      <w:r>
+        <w:instrText xml:space="preserve"> STYLEREF 1 \s </w:instrText>
+      </w:r>
+      <w:r>
+        <w:fldChar w:fldCharType="separate"/>
+      </w:r>
+      <w:r>
+        <w:rPr>
+          <w:noProof/>
+        </w:rPr>
+        <w:t>4</w:t>
+      </w:r>
+      <w:r>
+        <w:rPr>
+          <w:noProof/>
+        </w:rPr>
+        <w:fldChar w:fldCharType="end"/>
+      </w:r>
       <w:r>
         <w:noBreakHyphen/>
       </w:r>
-      <w:fldSimple w:instr=" SEQ Figure \* ARABIC \s 1 ">
-        <w:r>
-          <w:rPr>
-            <w:noProof/>
-          </w:rPr>
-          <w:t>1</w:t>
-        </w:r>
-      </w:fldSimple>
+      <w:r>
+        <w:fldChar w:fldCharType="begin"/>
+      </w:r>
+      <w:r>
+        <w:instrText xml:space="preserve"> SEQ Figure \* ARABIC \s 1 </w:instrText>
+      </w:r>
+      <w:r>
+        <w:fldChar w:fldCharType="separate"/>
+      </w:r>
+      <w:r>
+        <w:rPr>
+          <w:noProof/>
+        </w:rPr>
+        <w:t>1</w:t>
+      </w:r>
+      <w:r>
+        <w:rPr>
+          <w:noProof/>
+        </w:rPr>
+        <w:fldChar w:fldCharType="end"/>
+      </w:r>
       <w:r>
         <w:t xml:space="preserve">: </w:t>
       </w:r>
@@ -15303,7 +15316,7 @@
           <v:shape id="_x0000_i1026" type="#_x0000_t75" style="width:468.75pt;height:399pt" o:ole="">
             <v:imagedata r:id="rId35" o:title=""/>
           </v:shape>
-          <o:OLEObject Type="Embed" ProgID="Visio.Drawing.15" ShapeID="_x0000_i1026" DrawAspect="Content" ObjectID="_1548617142" r:id="rId36"/>
+          <o:OLEObject Type="Embed" ProgID="Visio.Drawing.15" ShapeID="_x0000_i1026" DrawAspect="Content" ObjectID="_1548618672" r:id="rId36"/>
         </w:object>
       </w:r>
     </w:p>
@@ -15324,25 +15337,51 @@
       <w:r>
         <w:t xml:space="preserve"> </w:t>
       </w:r>
-      <w:fldSimple w:instr=" STYLEREF 1 \s ">
-        <w:r>
-          <w:rPr>
-            <w:noProof/>
-          </w:rPr>
-          <w:t>4</w:t>
-        </w:r>
-      </w:fldSimple>
+      <w:r>
+        <w:fldChar w:fldCharType="begin"/>
+      </w:r>
+      <w:r>
+        <w:instrText xml:space="preserve"> STYLEREF 1 \s </w:instrText>
+      </w:r>
+      <w:r>
+        <w:fldChar w:fldCharType="separate"/>
+      </w:r>
+      <w:r>
+        <w:rPr>
+          <w:noProof/>
+        </w:rPr>
+        <w:t>4</w:t>
+      </w:r>
+      <w:r>
+        <w:rPr>
+          <w:noProof/>
+        </w:rPr>
+        <w:fldChar w:fldCharType="end"/>
+      </w:r>
       <w:r>
         <w:noBreakHyphen/>
       </w:r>
-      <w:fldSimple w:instr=" SEQ Figure \* ARABIC \s 1 ">
-        <w:r>
-          <w:rPr>
-            <w:noProof/>
-          </w:rPr>
-          <w:t>2</w:t>
-        </w:r>
-      </w:fldSimple>
+      <w:r>
+        <w:fldChar w:fldCharType="begin"/>
+      </w:r>
+      <w:r>
+        <w:instrText xml:space="preserve"> SEQ Figure \* ARABIC \s 1 </w:instrText>
+      </w:r>
+      <w:r>
+        <w:fldChar w:fldCharType="separate"/>
+      </w:r>
+      <w:r>
+        <w:rPr>
+          <w:noProof/>
+        </w:rPr>
+        <w:t>2</w:t>
+      </w:r>
+      <w:r>
+        <w:rPr>
+          <w:noProof/>
+        </w:rPr>
+        <w:fldChar w:fldCharType="end"/>
+      </w:r>
       <w:r>
         <w:t xml:space="preserve">: </w:t>
       </w:r>
@@ -20627,17 +20666,8 @@
           <w:szCs w:val="24"/>
           <w:lang w:val="en-US"/>
         </w:rPr>
-        <w:t>4.</w:t>
-      </w:r>
-      <w:proofErr w:type="spellStart"/>
-      <w:r>
-        <w:rPr>
-          <w:szCs w:val="24"/>
-          <w:lang w:val="en-US"/>
-        </w:rPr>
-        <w:t>a</w:t>
-      </w:r>
-      <w:proofErr w:type="spellEnd"/>
+        <w:t>4.a</w:t>
+      </w:r>
       <w:proofErr w:type="gramEnd"/>
       <w:r>
         <w:rPr>
@@ -23643,7 +23673,6 @@
         </w:rPr>
         <w:t xml:space="preserve"> The new appointment information is saved and displayed to the host and all </w:t>
       </w:r>
-      <w:proofErr w:type="spellStart"/>
       <w:proofErr w:type="gramStart"/>
       <w:r>
         <w:rPr>
@@ -23652,7 +23681,6 @@
         </w:rPr>
         <w:t>it’s</w:t>
       </w:r>
-      <w:proofErr w:type="spellEnd"/>
       <w:proofErr w:type="gramEnd"/>
       <w:r>
         <w:rPr>
@@ -29239,16 +29267,19 @@
       </w:pPr>
     </w:p>
     <w:p>
-      <w:r>
-        <w:rPr>
-          <w:noProof/>
-          <w:lang w:eastAsia="en-GB"/>
+      <w:pPr>
+        <w:ind w:left="-1440"/>
+      </w:pPr>
+      <w:r>
+        <w:rPr>
+          <w:noProof/>
+          <w:lang w:val="en-GB" w:eastAsia="en-GB"/>
         </w:rPr>
         <w:lastRenderedPageBreak/>
         <w:drawing>
-          <wp:inline distT="0" distB="0" distL="0" distR="0" wp14:anchorId="3CD7E4B5" wp14:editId="6E061B74">
-            <wp:extent cx="6524625" cy="8505825"/>
-            <wp:effectExtent l="0" t="0" r="9525" b="9525"/>
+          <wp:inline distT="0" distB="0" distL="0" distR="0" wp14:anchorId="3CD7E4B5" wp14:editId="21C7BC5E">
+            <wp:extent cx="7448550" cy="8505825"/>
+            <wp:effectExtent l="0" t="0" r="0" b="9525"/>
             <wp:docPr id="57" name="Picture 57"/>
             <wp:cNvGraphicFramePr>
               <a:graphicFrameLocks xmlns:a="http://schemas.openxmlformats.org/drawingml/2006/main" noChangeAspect="1"/>
@@ -29278,7 +29309,7 @@
                   <pic:spPr bwMode="auto">
                     <a:xfrm>
                       <a:off x="0" y="0"/>
-                      <a:ext cx="6529715" cy="8512461"/>
+                      <a:ext cx="7454362" cy="8512462"/>
                     </a:xfrm>
                     <a:prstGeom prst="rect">
                       <a:avLst/>
@@ -29412,14 +29443,17 @@
       </w:r>
     </w:p>
     <w:p>
+      <w:pPr>
+        <w:ind w:left="-1152"/>
+      </w:pPr>
       <w:r>
         <w:rPr>
           <w:noProof/>
           <w:lang w:val="en-GB" w:eastAsia="en-GB"/>
         </w:rPr>
         <w:drawing>
-          <wp:inline distT="0" distB="0" distL="0" distR="0" wp14:anchorId="68310D98" wp14:editId="3CE37D6D">
-            <wp:extent cx="5760720" cy="5988441"/>
+          <wp:inline distT="0" distB="0" distL="0" distR="0" wp14:anchorId="68310D98" wp14:editId="2CE7BC83">
+            <wp:extent cx="7724775" cy="5988050"/>
             <wp:effectExtent l="0" t="0" r="0" b="0"/>
             <wp:docPr id="34" name="Picture 34"/>
             <wp:cNvGraphicFramePr>
@@ -29450,7 +29484,7 @@
                   <pic:spPr bwMode="auto">
                     <a:xfrm>
                       <a:off x="0" y="0"/>
-                      <a:ext cx="5760720" cy="5988441"/>
+                      <a:ext cx="7725286" cy="5988446"/>
                     </a:xfrm>
                     <a:prstGeom prst="rect">
                       <a:avLst/>
@@ -30883,25 +30917,51 @@
       <w:r>
         <w:t xml:space="preserve"> </w:t>
       </w:r>
-      <w:fldSimple w:instr=" STYLEREF 1 \s ">
-        <w:r>
-          <w:rPr>
-            <w:noProof/>
-          </w:rPr>
-          <w:t>6</w:t>
-        </w:r>
-      </w:fldSimple>
+      <w:r>
+        <w:fldChar w:fldCharType="begin"/>
+      </w:r>
+      <w:r>
+        <w:instrText xml:space="preserve"> STYLEREF 1 \s </w:instrText>
+      </w:r>
+      <w:r>
+        <w:fldChar w:fldCharType="separate"/>
+      </w:r>
+      <w:r>
+        <w:rPr>
+          <w:noProof/>
+        </w:rPr>
+        <w:t>6</w:t>
+      </w:r>
+      <w:r>
+        <w:rPr>
+          <w:noProof/>
+        </w:rPr>
+        <w:fldChar w:fldCharType="end"/>
+      </w:r>
       <w:r>
         <w:noBreakHyphen/>
       </w:r>
-      <w:fldSimple w:instr=" SEQ Figure \* ARABIC \s 1 ">
-        <w:r>
-          <w:rPr>
-            <w:noProof/>
-          </w:rPr>
-          <w:t>9</w:t>
-        </w:r>
-      </w:fldSimple>
+      <w:r>
+        <w:fldChar w:fldCharType="begin"/>
+      </w:r>
+      <w:r>
+        <w:instrText xml:space="preserve"> SEQ Figure \* ARABIC \s 1 </w:instrText>
+      </w:r>
+      <w:r>
+        <w:fldChar w:fldCharType="separate"/>
+      </w:r>
+      <w:r>
+        <w:rPr>
+          <w:noProof/>
+        </w:rPr>
+        <w:t>9</w:t>
+      </w:r>
+      <w:r>
+        <w:rPr>
+          <w:noProof/>
+        </w:rPr>
+        <w:fldChar w:fldCharType="end"/>
+      </w:r>
       <w:r>
         <w:t xml:space="preserve">: </w:t>
       </w:r>
@@ -31571,15 +31631,18 @@
       </w:pPr>
     </w:p>
     <w:p>
+      <w:pPr>
+        <w:ind w:left="-1440"/>
+      </w:pPr>
       <w:r>
         <w:rPr>
           <w:noProof/>
           <w:lang w:val="en-GB" w:eastAsia="en-GB"/>
         </w:rPr>
         <w:drawing>
-          <wp:inline distT="0" distB="0" distL="0" distR="0" wp14:anchorId="6FFA2546" wp14:editId="6A74D767">
-            <wp:extent cx="5760720" cy="6424021"/>
-            <wp:effectExtent l="0" t="0" r="0" b="0"/>
+          <wp:inline distT="0" distB="0" distL="0" distR="0" wp14:anchorId="6FFA2546" wp14:editId="29BFB7F7">
+            <wp:extent cx="7400925" cy="6858000"/>
+            <wp:effectExtent l="0" t="0" r="9525" b="0"/>
             <wp:docPr id="42" name="Picture 42"/>
             <wp:cNvGraphicFramePr>
               <a:graphicFrameLocks xmlns:a="http://schemas.openxmlformats.org/drawingml/2006/main" noChangeAspect="1"/>
@@ -31609,7 +31672,7 @@
                   <pic:spPr bwMode="auto">
                     <a:xfrm>
                       <a:off x="0" y="0"/>
-                      <a:ext cx="5760720" cy="6424021"/>
+                      <a:ext cx="7401351" cy="6858395"/>
                     </a:xfrm>
                     <a:prstGeom prst="rect">
                       <a:avLst/>
@@ -31721,24 +31784,27 @@
         </w:rPr>
         <w:t xml:space="preserve"> Class Diagram</w:t>
       </w:r>
-    </w:p>
-    <w:p>
-      <w:pPr>
-        <w:rPr>
-          <w:lang w:val="en-GB"/>
-        </w:rPr>
-      </w:pPr>
-    </w:p>
-    <w:p>
-      <w:pPr>
-        <w:rPr>
-          <w:lang w:val="en-GB"/>
-        </w:rPr>
-      </w:pPr>
-      <w:r>
-        <w:rPr>
-          <w:lang w:val="en-GB"/>
-        </w:rPr>
+      <w:bookmarkStart w:id="102" w:name="_GoBack"/>
+      <w:bookmarkEnd w:id="102"/>
+    </w:p>
+    <w:p>
+      <w:pPr>
+        <w:rPr>
+          <w:lang w:val="en-GB"/>
+        </w:rPr>
+      </w:pPr>
+    </w:p>
+    <w:p>
+      <w:pPr>
+        <w:rPr>
+          <w:lang w:val="en-GB"/>
+        </w:rPr>
+      </w:pPr>
+      <w:r>
+        <w:rPr>
+          <w:lang w:val="en-GB"/>
+        </w:rPr>
+        <w:lastRenderedPageBreak/>
         <w:t xml:space="preserve">The class diagram above represents an overview of the data access layer along with some specific classes from the business logic layer.  Similar to the way that the </w:t>
       </w:r>
       <w:proofErr w:type="spellStart"/>
@@ -31753,14 +31819,7 @@
         <w:rPr>
           <w:lang w:val="en-GB"/>
         </w:rPr>
-        <w:t xml:space="preserve"> </w:t>
-      </w:r>
-      <w:r>
-        <w:rPr>
-          <w:lang w:val="en-GB"/>
-        </w:rPr>
-        <w:lastRenderedPageBreak/>
-        <w:t>presentation layer has been organized, the data access layer employs two patterns in order to achieve loose coupling between the core business logic and the data access layer. The patterns used are known as the “Repository” pattern and the “Unit of Work” pattern.  These two patterns work in combination to separate the business layer from the data access layer and invert the direction of dependencies such that the data access layer depends on the business layer and not vice versa.</w:t>
+        <w:t xml:space="preserve"> presentation layer has been organized, the data access layer employs two patterns in order to achieve loose coupling between the core business logic and the data access layer. The patterns used are known as the “Repository” pattern and the “Unit of Work” pattern.  These two patterns work in combination to separate the business layer from the data access layer and invert the direction of dependencies such that the data access layer depends on the business layer and not vice versa.</w:t>
       </w:r>
     </w:p>
     <w:p>
@@ -33180,25 +33239,51 @@
       <w:r>
         <w:t xml:space="preserve"> </w:t>
       </w:r>
-      <w:fldSimple w:instr=" STYLEREF 1 \s ">
-        <w:r>
-          <w:rPr>
-            <w:noProof/>
-          </w:rPr>
-          <w:t>6</w:t>
-        </w:r>
-      </w:fldSimple>
+      <w:r>
+        <w:fldChar w:fldCharType="begin"/>
+      </w:r>
+      <w:r>
+        <w:instrText xml:space="preserve"> STYLEREF 1 \s </w:instrText>
+      </w:r>
+      <w:r>
+        <w:fldChar w:fldCharType="separate"/>
+      </w:r>
+      <w:r>
+        <w:rPr>
+          <w:noProof/>
+        </w:rPr>
+        <w:t>6</w:t>
+      </w:r>
+      <w:r>
+        <w:rPr>
+          <w:noProof/>
+        </w:rPr>
+        <w:fldChar w:fldCharType="end"/>
+      </w:r>
       <w:r>
         <w:noBreakHyphen/>
       </w:r>
-      <w:fldSimple w:instr=" SEQ Figure \* ARABIC \s 1 ">
-        <w:r>
-          <w:rPr>
-            <w:noProof/>
-          </w:rPr>
-          <w:t>21</w:t>
-        </w:r>
-      </w:fldSimple>
+      <w:r>
+        <w:fldChar w:fldCharType="begin"/>
+      </w:r>
+      <w:r>
+        <w:instrText xml:space="preserve"> SEQ Figure \* ARABIC \s 1 </w:instrText>
+      </w:r>
+      <w:r>
+        <w:fldChar w:fldCharType="separate"/>
+      </w:r>
+      <w:r>
+        <w:rPr>
+          <w:noProof/>
+        </w:rPr>
+        <w:t>21</w:t>
+      </w:r>
+      <w:r>
+        <w:rPr>
+          <w:noProof/>
+        </w:rPr>
+        <w:fldChar w:fldCharType="end"/>
+      </w:r>
       <w:r>
         <w:t xml:space="preserve">: Presenter </w:t>
       </w:r>
@@ -35429,8 +35514,6 @@
           <w:lang w:val="en-GB"/>
         </w:rPr>
       </w:pPr>
-      <w:bookmarkStart w:id="102" w:name="_GoBack"/>
-      <w:bookmarkEnd w:id="102"/>
     </w:p>
     <w:sectPr>
       <w:headerReference w:type="first" r:id="rId75"/>
@@ -35507,7 +35590,7 @@
       <w:rPr>
         <w:noProof/>
       </w:rPr>
-      <w:t>17</w:t>
+      <w:t>56</w:t>
     </w:r>
     <w:r>
       <w:fldChar w:fldCharType="end"/>
@@ -35715,27 +35798,14 @@
     <w:r>
       <w:tab/>
     </w:r>
-    <w:r>
-      <w:fldChar w:fldCharType="begin"/>
-    </w:r>
-    <w:r>
-      <w:instrText xml:space="preserve"> STYLEREF  "Unummerert overskrift"  \* MERGEFORMAT </w:instrText>
-    </w:r>
-    <w:r>
-      <w:fldChar w:fldCharType="separate"/>
-    </w:r>
-    <w:r>
-      <w:rPr>
-        <w:noProof/>
-      </w:rPr>
-      <w:t>Preface</w:t>
-    </w:r>
-    <w:r>
-      <w:rPr>
-        <w:noProof/>
-      </w:rPr>
-      <w:fldChar w:fldCharType="end"/>
-    </w:r>
+    <w:fldSimple w:instr=" STYLEREF  &quot;Unummerert overskrift&quot;  \* MERGEFORMAT ">
+      <w:r>
+        <w:rPr>
+          <w:noProof/>
+        </w:rPr>
+        <w:t>Preface</w:t>
+      </w:r>
+    </w:fldSimple>
   </w:p>
 </w:hdr>
 </file>
@@ -41795,7 +41865,7 @@
 </file>
 
 <file path=customXml/itemProps1.xml><?xml version="1.0" encoding="utf-8"?>
-<ds:datastoreItem xmlns:ds="http://schemas.openxmlformats.org/officeDocument/2006/customXml" ds:itemID="{7A30BB77-4A5E-4D38-BBA0-4FB963F82A42}">
+<ds:datastoreItem xmlns:ds="http://schemas.openxmlformats.org/officeDocument/2006/customXml" ds:itemID="{AAA6230A-75AF-4F64-ADC1-A037C5969B55}">
   <ds:schemaRefs>
     <ds:schemaRef ds:uri="http://schemas.openxmlformats.org/officeDocument/2006/bibliography"/>
   </ds:schemaRefs>

</xml_diff>